<commit_message>
Atualização do arquivo .docx
</commit_message>
<xml_diff>
--- a/DIRETRIZES CONSULTA PUBLICA.docx
+++ b/DIRETRIZES CONSULTA PUBLICA.docx
@@ -128,23 +128,7 @@
           <w:sz w:val="24"/>
           <w:szCs w:val="24"/>
         </w:rPr>
-        <w:t>Abaixo, encontra-se um questionário voltado à avaliação das dimensões que compõem o desenvolvimento sustentável, abrangendo os seguintes eixos: ambiental, eco</w:t>
-      </w:r>
-      <w:r>
-        <w:rPr>
-          <w:rFonts w:ascii="Times New Roman" w:hAnsi="Times New Roman"/>
-          <w:sz w:val="24"/>
-          <w:szCs w:val="24"/>
-        </w:rPr>
-        <w:t>nômico</w:t>
-      </w:r>
-      <w:r>
-        <w:rPr>
-          <w:rFonts w:ascii="Times New Roman" w:hAnsi="Times New Roman"/>
-          <w:sz w:val="24"/>
-          <w:szCs w:val="24"/>
-        </w:rPr>
-        <w:t>, economia circular, governança, mobilidade, resiliência, social e tecnologia. O tempo estimado para preenchimento é de 35 a 40 minutos.</w:t>
+        <w:t>Abaixo, encontra-se um questionário voltado à avaliação das dimensões que compõem o desenvolvimento sustentável, abrangendo os seguintes eixos: ambiental, econômico, economia circular, governança, mobilidade, resiliência, social e tecnologia. O tempo estimado para preenchimento é de 35 a 40 minutos.</w:t>
       </w:r>
     </w:p>
     <w:p>
@@ -557,37 +541,7 @@
           <w:szCs w:val="24"/>
           <w:shd w:fill="auto" w:val="clear"/>
         </w:rPr>
-        <w:t xml:space="preserve">Ao abrir o link, você será direcionado </w:t>
-      </w:r>
-      <w:r>
-        <w:rPr>
-          <w:rFonts w:ascii="Times New Roman" w:hAnsi="Times New Roman"/>
-          <w:b w:val="false"/>
-          <w:i w:val="false"/>
-          <w:caps w:val="false"/>
-          <w:smallCaps w:val="false"/>
-          <w:color w:val="000000"/>
-          <w:spacing w:val="0"/>
-          <w:sz w:val="24"/>
-          <w:szCs w:val="24"/>
-          <w:shd w:fill="auto" w:val="clear"/>
-        </w:rPr>
-        <w:t>à</w:t>
-      </w:r>
-      <w:r>
-        <w:rPr>
-          <w:rFonts w:ascii="Times New Roman" w:hAnsi="Times New Roman"/>
-          <w:b w:val="false"/>
-          <w:i w:val="false"/>
-          <w:caps w:val="false"/>
-          <w:smallCaps w:val="false"/>
-          <w:color w:val="000000"/>
-          <w:spacing w:val="0"/>
-          <w:sz w:val="24"/>
-          <w:szCs w:val="24"/>
-          <w:shd w:fill="auto" w:val="clear"/>
-        </w:rPr>
-        <w:t xml:space="preserve"> página inicial do questionário AHP, onde você deve se identificar colocando o seu nome, para avançar clique em </w:t>
+        <w:t xml:space="preserve">Ao abrir o link, você será direcionado à página inicial do questionário AHP, onde você deve se identificar colocando o seu nome, para avançar clique em </w:t>
       </w:r>
       <w:r>
         <w:rPr>
@@ -1930,27 +1884,7 @@
           <w:sz w:val="24"/>
           <w:szCs w:val="24"/>
         </w:rPr>
-        <w:t xml:space="preserve">Link vídeo no </w:t>
-      </w:r>
-      <w:r>
-        <w:rPr>
-          <w:rFonts w:ascii="Times New Roman" w:hAnsi="Times New Roman"/>
-          <w:b/>
-          <w:bCs/>
-          <w:sz w:val="24"/>
-          <w:szCs w:val="24"/>
-        </w:rPr>
-        <w:t>Y</w:t>
-      </w:r>
-      <w:r>
-        <w:rPr>
-          <w:rFonts w:ascii="Times New Roman" w:hAnsi="Times New Roman"/>
-          <w:b/>
-          <w:bCs/>
-          <w:sz w:val="24"/>
-          <w:szCs w:val="24"/>
-        </w:rPr>
-        <w:t>outube</w:t>
+        <w:t>Link vídeo no Youtube</w:t>
       </w:r>
       <w:r>
         <w:rPr>
@@ -2103,27 +2037,7 @@
           <w:sz w:val="24"/>
           <w:szCs w:val="24"/>
         </w:rPr>
-        <w:t>D</w:t>
-      </w:r>
-      <w:r>
-        <w:rPr>
-          <w:rFonts w:ascii="Times New Roman" w:hAnsi="Times New Roman"/>
-          <w:b/>
-          <w:bCs/>
-          <w:sz w:val="24"/>
-          <w:szCs w:val="24"/>
-        </w:rPr>
-        <w:t>IRETRIZES CONSULTA PUBLICA</w:t>
-      </w:r>
-      <w:r>
-        <w:rPr>
-          <w:rFonts w:ascii="Times New Roman" w:hAnsi="Times New Roman"/>
-          <w:b/>
-          <w:bCs/>
-          <w:sz w:val="24"/>
-          <w:szCs w:val="24"/>
-        </w:rPr>
-        <w:t xml:space="preserve">: </w:t>
+        <w:t xml:space="preserve">DIRETRIZES CONSULTA PUBLICA: </w:t>
       </w:r>
       <w:r>
         <w:rPr>
@@ -2395,229 +2309,227 @@
         </w:rPr>
         <w:t xml:space="preserve">→ </w:t>
       </w:r>
+      <w:r>
+        <w:rPr>
+          <w:rStyle w:val="LinkdaInternet"/>
+          <w:rFonts w:ascii="Times New Roman" w:hAnsi="Times New Roman"/>
+          <w:sz w:val="24"/>
+          <w:szCs w:val="24"/>
+        </w:rPr>
+        <w:t>https://bpmsg.com/ahp/ahp-hiergini.php?sc=kumegU</w:t>
+      </w:r>
+    </w:p>
+    <w:p>
+      <w:pPr>
+        <w:pStyle w:val="Normal"/>
+        <w:bidi w:val="0"/>
+        <w:spacing w:lineRule="auto" w:line="360"/>
+        <w:jc w:val="both"/>
+        <w:rPr>
+          <w:rFonts w:ascii="Times New Roman" w:hAnsi="Times New Roman"/>
+          <w:sz w:val="24"/>
+          <w:szCs w:val="24"/>
+        </w:rPr>
+      </w:pPr>
+      <w:r>
+        <w:rPr>
+          <w:rFonts w:ascii="Times New Roman" w:hAnsi="Times New Roman"/>
+          <w:sz w:val="24"/>
+          <w:szCs w:val="24"/>
+        </w:rPr>
+      </w:r>
+    </w:p>
+    <w:p>
+      <w:pPr>
+        <w:pStyle w:val="Normal"/>
+        <w:bidi w:val="0"/>
+        <w:spacing w:lineRule="auto" w:line="360"/>
+        <w:jc w:val="both"/>
+        <w:rPr>
+          <w:rFonts w:ascii="Times New Roman" w:hAnsi="Times New Roman"/>
+          <w:sz w:val="24"/>
+          <w:szCs w:val="24"/>
+        </w:rPr>
+      </w:pPr>
+      <w:r>
+        <w:rPr>
+          <w:rFonts w:ascii="Times New Roman" w:hAnsi="Times New Roman"/>
+          <w:sz w:val="24"/>
+          <w:szCs w:val="24"/>
+        </w:rPr>
+      </w:r>
+    </w:p>
+    <w:p>
+      <w:pPr>
+        <w:pStyle w:val="Normal"/>
+        <w:bidi w:val="0"/>
+        <w:spacing w:lineRule="auto" w:line="360"/>
+        <w:jc w:val="both"/>
+        <w:rPr>
+          <w:rFonts w:ascii="Times New Roman" w:hAnsi="Times New Roman"/>
+          <w:sz w:val="24"/>
+          <w:szCs w:val="24"/>
+        </w:rPr>
+      </w:pPr>
+      <w:r>
+        <w:rPr>
+          <w:rFonts w:ascii="Times New Roman" w:hAnsi="Times New Roman"/>
+          <w:b/>
+          <w:bCs/>
+          <w:sz w:val="24"/>
+          <w:szCs w:val="24"/>
+        </w:rPr>
+        <w:t>Ambiental</w:t>
+      </w:r>
+    </w:p>
+    <w:p>
+      <w:pPr>
+        <w:pStyle w:val="Normal"/>
+        <w:bidi w:val="0"/>
+        <w:spacing w:lineRule="auto" w:line="360"/>
+        <w:jc w:val="both"/>
+        <w:rPr>
+          <w:rFonts w:ascii="Times New Roman" w:hAnsi="Times New Roman"/>
+          <w:sz w:val="24"/>
+          <w:szCs w:val="24"/>
+        </w:rPr>
+      </w:pPr>
+      <w:r>
+        <w:rPr>
+          <w:rFonts w:ascii="Times New Roman" w:hAnsi="Times New Roman"/>
+          <w:sz w:val="24"/>
+          <w:szCs w:val="24"/>
+        </w:rPr>
+        <w:t xml:space="preserve">A dimensão ambiental busca a preservação dos recursos naturais e a resiliência dos ecossistemas urbanos. Uma gestão ambiental eficiente contribui para a mitigação das mudanças climáticas, a qualidade do ar e da água, a conservação da biodiversidade e o uso sustentável dos recursos. Além disso, promovem maior qualidade de vida para a população e reduzem riscos associados a eventos extremos. </w:t>
+      </w:r>
+    </w:p>
+    <w:p>
+      <w:pPr>
+        <w:pStyle w:val="Normal"/>
+        <w:bidi w:val="0"/>
+        <w:spacing w:lineRule="auto" w:line="360"/>
+        <w:jc w:val="both"/>
+        <w:rPr/>
+      </w:pPr>
+      <w:r>
+        <w:rPr>
+          <w:rFonts w:ascii="Times New Roman" w:hAnsi="Times New Roman"/>
+          <w:b/>
+          <w:bCs/>
+          <w:sz w:val="24"/>
+          <w:szCs w:val="24"/>
+        </w:rPr>
+        <w:t xml:space="preserve">Link ambiental </w:t>
+      </w:r>
+      <w:r>
+        <w:rPr>
+          <w:rFonts w:ascii="Times New Roman" w:hAnsi="Times New Roman"/>
+          <w:sz w:val="24"/>
+          <w:szCs w:val="24"/>
+        </w:rPr>
+        <w:t xml:space="preserve">→ </w:t>
+      </w:r>
+      <w:r>
+        <w:rPr>
+          <w:rStyle w:val="LinkdaInternet"/>
+          <w:rFonts w:ascii="Times New Roman" w:hAnsi="Times New Roman"/>
+          <w:sz w:val="24"/>
+          <w:szCs w:val="24"/>
+        </w:rPr>
+        <w:t>https://bpmsg.com/ahp/ahp-hiergini.php?sc=HeTa8E</w:t>
+      </w:r>
+    </w:p>
+    <w:p>
+      <w:pPr>
+        <w:pStyle w:val="Normal"/>
+        <w:bidi w:val="0"/>
+        <w:spacing w:lineRule="auto" w:line="360"/>
+        <w:jc w:val="both"/>
+        <w:rPr>
+          <w:rFonts w:ascii="Times New Roman" w:hAnsi="Times New Roman"/>
+          <w:sz w:val="24"/>
+          <w:szCs w:val="24"/>
+        </w:rPr>
+      </w:pPr>
+      <w:r>
+        <w:rPr>
+          <w:rFonts w:ascii="Times New Roman" w:hAnsi="Times New Roman"/>
+          <w:sz w:val="24"/>
+          <w:szCs w:val="24"/>
+        </w:rPr>
+      </w:r>
+    </w:p>
+    <w:p>
+      <w:pPr>
+        <w:pStyle w:val="Normal"/>
+        <w:bidi w:val="0"/>
+        <w:spacing w:lineRule="auto" w:line="360"/>
+        <w:jc w:val="both"/>
+        <w:rPr>
+          <w:rFonts w:ascii="Times New Roman" w:hAnsi="Times New Roman"/>
+          <w:sz w:val="24"/>
+          <w:szCs w:val="24"/>
+        </w:rPr>
+      </w:pPr>
+      <w:r>
+        <w:rPr>
+          <w:rFonts w:ascii="Times New Roman" w:hAnsi="Times New Roman"/>
+          <w:b/>
+          <w:bCs/>
+          <w:sz w:val="24"/>
+          <w:szCs w:val="24"/>
+        </w:rPr>
+        <w:t>Economia circular</w:t>
+      </w:r>
+    </w:p>
+    <w:p>
+      <w:pPr>
+        <w:pStyle w:val="Contedodatabela"/>
+        <w:bidi w:val="0"/>
+        <w:spacing w:lineRule="auto" w:line="360"/>
+        <w:jc w:val="both"/>
+        <w:rPr>
+          <w:rFonts w:ascii="Times New Roman" w:hAnsi="Times New Roman"/>
+          <w:sz w:val="24"/>
+          <w:szCs w:val="24"/>
+        </w:rPr>
+      </w:pPr>
+      <w:r>
+        <w:rPr>
+          <w:rFonts w:ascii="Times New Roman" w:hAnsi="Times New Roman"/>
+          <w:sz w:val="24"/>
+          <w:szCs w:val="24"/>
+        </w:rPr>
+        <w:t>A economia circular avalia a eficiência no uso de recursos, promovendo a redução, reutilização e reciclagem de materiais para minimizar resíduos e impactos ambientais. Seu objetivo é medir a transição das cidades para modelos mais sustentáveis e resilientes, reduzindo a dependência de matérias-primas virgens e incentivando inovações em logística reversa e design sustentável.</w:t>
+      </w:r>
+    </w:p>
+    <w:p>
+      <w:pPr>
+        <w:pStyle w:val="Contedodatabela"/>
+        <w:bidi w:val="0"/>
+        <w:spacing w:lineRule="auto" w:line="360"/>
+        <w:jc w:val="both"/>
+        <w:rPr/>
+      </w:pPr>
+      <w:r>
+        <w:rPr>
+          <w:rFonts w:ascii="Times New Roman" w:hAnsi="Times New Roman"/>
+          <w:b/>
+          <w:bCs/>
+          <w:sz w:val="24"/>
+          <w:szCs w:val="24"/>
+        </w:rPr>
+        <w:t>Link economia circular</w:t>
+      </w:r>
+      <w:r>
+        <w:rPr>
+          <w:rFonts w:ascii="Times New Roman" w:hAnsi="Times New Roman"/>
+          <w:sz w:val="24"/>
+          <w:szCs w:val="24"/>
+        </w:rPr>
+        <w:t xml:space="preserve"> → </w:t>
+      </w:r>
       <w:hyperlink r:id="rId6">
-        <w:r>
-          <w:rPr>
-            <w:rStyle w:val="LinkdaInternet"/>
-            <w:rFonts w:ascii="Times New Roman" w:hAnsi="Times New Roman"/>
-            <w:sz w:val="24"/>
-            <w:szCs w:val="24"/>
-          </w:rPr>
-          <w:t>https://bpmsg.com/ahp/ahp-hiergini.php?sc=ewAHyP</w:t>
-        </w:r>
-      </w:hyperlink>
-    </w:p>
-    <w:p>
-      <w:pPr>
-        <w:pStyle w:val="Normal"/>
-        <w:bidi w:val="0"/>
-        <w:spacing w:lineRule="auto" w:line="360"/>
-        <w:jc w:val="both"/>
-        <w:rPr>
-          <w:rFonts w:ascii="Times New Roman" w:hAnsi="Times New Roman"/>
-          <w:sz w:val="24"/>
-          <w:szCs w:val="24"/>
-        </w:rPr>
-      </w:pPr>
-      <w:r>
-        <w:rPr>
-          <w:rFonts w:ascii="Times New Roman" w:hAnsi="Times New Roman"/>
-          <w:sz w:val="24"/>
-          <w:szCs w:val="24"/>
-        </w:rPr>
-      </w:r>
-    </w:p>
-    <w:p>
-      <w:pPr>
-        <w:pStyle w:val="Normal"/>
-        <w:bidi w:val="0"/>
-        <w:spacing w:lineRule="auto" w:line="360"/>
-        <w:jc w:val="both"/>
-        <w:rPr>
-          <w:rFonts w:ascii="Times New Roman" w:hAnsi="Times New Roman"/>
-          <w:sz w:val="24"/>
-          <w:szCs w:val="24"/>
-        </w:rPr>
-      </w:pPr>
-      <w:r>
-        <w:rPr>
-          <w:rFonts w:ascii="Times New Roman" w:hAnsi="Times New Roman"/>
-          <w:sz w:val="24"/>
-          <w:szCs w:val="24"/>
-        </w:rPr>
-      </w:r>
-    </w:p>
-    <w:p>
-      <w:pPr>
-        <w:pStyle w:val="Normal"/>
-        <w:bidi w:val="0"/>
-        <w:spacing w:lineRule="auto" w:line="360"/>
-        <w:jc w:val="both"/>
-        <w:rPr>
-          <w:rFonts w:ascii="Times New Roman" w:hAnsi="Times New Roman"/>
-          <w:sz w:val="24"/>
-          <w:szCs w:val="24"/>
-        </w:rPr>
-      </w:pPr>
-      <w:r>
-        <w:rPr>
-          <w:rFonts w:ascii="Times New Roman" w:hAnsi="Times New Roman"/>
-          <w:b/>
-          <w:bCs/>
-          <w:sz w:val="24"/>
-          <w:szCs w:val="24"/>
-        </w:rPr>
-        <w:t>Ambiental</w:t>
-      </w:r>
-    </w:p>
-    <w:p>
-      <w:pPr>
-        <w:pStyle w:val="Normal"/>
-        <w:bidi w:val="0"/>
-        <w:spacing w:lineRule="auto" w:line="360"/>
-        <w:jc w:val="both"/>
-        <w:rPr>
-          <w:rFonts w:ascii="Times New Roman" w:hAnsi="Times New Roman"/>
-          <w:sz w:val="24"/>
-          <w:szCs w:val="24"/>
-        </w:rPr>
-      </w:pPr>
-      <w:r>
-        <w:rPr>
-          <w:rFonts w:ascii="Times New Roman" w:hAnsi="Times New Roman"/>
-          <w:sz w:val="24"/>
-          <w:szCs w:val="24"/>
-        </w:rPr>
-        <w:t xml:space="preserve">A dimensão ambiental busca a preservação dos recursos naturais e a resiliência dos ecossistemas urbanos. Uma gestão ambiental eficiente contribui para a mitigação das mudanças climáticas, a qualidade do ar e da água, a conservação da biodiversidade e o uso sustentável dos recursos. Além disso, promovem maior qualidade de vida para a população e reduzem riscos associados a eventos extremos. </w:t>
-      </w:r>
-    </w:p>
-    <w:p>
-      <w:pPr>
-        <w:pStyle w:val="Normal"/>
-        <w:bidi w:val="0"/>
-        <w:spacing w:lineRule="auto" w:line="360"/>
-        <w:jc w:val="both"/>
-        <w:rPr/>
-      </w:pPr>
-      <w:r>
-        <w:rPr>
-          <w:rFonts w:ascii="Times New Roman" w:hAnsi="Times New Roman"/>
-          <w:b/>
-          <w:bCs/>
-          <w:sz w:val="24"/>
-          <w:szCs w:val="24"/>
-        </w:rPr>
-        <w:t xml:space="preserve">Link ambiental </w:t>
-      </w:r>
-      <w:r>
-        <w:rPr>
-          <w:rFonts w:ascii="Times New Roman" w:hAnsi="Times New Roman"/>
-          <w:sz w:val="24"/>
-          <w:szCs w:val="24"/>
-        </w:rPr>
-        <w:t xml:space="preserve">→ </w:t>
-      </w:r>
-      <w:r>
-        <w:rPr>
-          <w:rStyle w:val="LinkdaInternet"/>
-          <w:rFonts w:ascii="Times New Roman" w:hAnsi="Times New Roman"/>
-          <w:sz w:val="24"/>
-          <w:szCs w:val="24"/>
-        </w:rPr>
-        <w:t>https://bpmsg.com/ahp/ahp-hiergini.php?sc=HeTa8E</w:t>
-      </w:r>
-    </w:p>
-    <w:p>
-      <w:pPr>
-        <w:pStyle w:val="Normal"/>
-        <w:bidi w:val="0"/>
-        <w:spacing w:lineRule="auto" w:line="360"/>
-        <w:jc w:val="both"/>
-        <w:rPr>
-          <w:rFonts w:ascii="Times New Roman" w:hAnsi="Times New Roman"/>
-          <w:sz w:val="24"/>
-          <w:szCs w:val="24"/>
-        </w:rPr>
-      </w:pPr>
-      <w:r>
-        <w:rPr>
-          <w:rFonts w:ascii="Times New Roman" w:hAnsi="Times New Roman"/>
-          <w:sz w:val="24"/>
-          <w:szCs w:val="24"/>
-        </w:rPr>
-      </w:r>
-    </w:p>
-    <w:p>
-      <w:pPr>
-        <w:pStyle w:val="Normal"/>
-        <w:bidi w:val="0"/>
-        <w:spacing w:lineRule="auto" w:line="360"/>
-        <w:jc w:val="both"/>
-        <w:rPr>
-          <w:rFonts w:ascii="Times New Roman" w:hAnsi="Times New Roman"/>
-          <w:sz w:val="24"/>
-          <w:szCs w:val="24"/>
-        </w:rPr>
-      </w:pPr>
-      <w:r>
-        <w:rPr>
-          <w:rFonts w:ascii="Times New Roman" w:hAnsi="Times New Roman"/>
-          <w:b/>
-          <w:bCs/>
-          <w:sz w:val="24"/>
-          <w:szCs w:val="24"/>
-        </w:rPr>
-        <w:t>Economia circular</w:t>
-      </w:r>
-    </w:p>
-    <w:p>
-      <w:pPr>
-        <w:pStyle w:val="Contedodatabela"/>
-        <w:bidi w:val="0"/>
-        <w:spacing w:lineRule="auto" w:line="360"/>
-        <w:jc w:val="both"/>
-        <w:rPr>
-          <w:rFonts w:ascii="Times New Roman" w:hAnsi="Times New Roman"/>
-          <w:sz w:val="24"/>
-          <w:szCs w:val="24"/>
-        </w:rPr>
-      </w:pPr>
-      <w:r>
-        <w:rPr>
-          <w:rFonts w:ascii="Times New Roman" w:hAnsi="Times New Roman"/>
-          <w:sz w:val="24"/>
-          <w:szCs w:val="24"/>
-        </w:rPr>
-        <w:t>A economia circular avalia a eficiência no uso de recursos, promovendo a redução, reutilização e reciclagem de materiais para minimizar resíduos e impactos ambientais. Seu objetivo é medir a transição das cidades para modelos mais sustentáveis e resilientes, reduzindo a dependência de matérias-primas virgens e incentivando inovações em logística reversa e design sustentável.</w:t>
-      </w:r>
-    </w:p>
-    <w:p>
-      <w:pPr>
-        <w:pStyle w:val="Contedodatabela"/>
-        <w:bidi w:val="0"/>
-        <w:spacing w:lineRule="auto" w:line="360"/>
-        <w:jc w:val="both"/>
-        <w:rPr/>
-      </w:pPr>
-      <w:r>
-        <w:rPr>
-          <w:rFonts w:ascii="Times New Roman" w:hAnsi="Times New Roman"/>
-          <w:b/>
-          <w:bCs/>
-          <w:sz w:val="24"/>
-          <w:szCs w:val="24"/>
-        </w:rPr>
-        <w:t>Link economia circular</w:t>
-      </w:r>
-      <w:r>
-        <w:rPr>
-          <w:rFonts w:ascii="Times New Roman" w:hAnsi="Times New Roman"/>
-          <w:sz w:val="24"/>
-          <w:szCs w:val="24"/>
-        </w:rPr>
-        <w:t xml:space="preserve"> → </w:t>
-      </w:r>
-      <w:hyperlink r:id="rId7">
         <w:r>
           <w:rPr>
             <w:rStyle w:val="LinkdaInternet"/>
@@ -2669,8 +2581,38 @@
           <w:sz w:val="24"/>
           <w:szCs w:val="24"/>
         </w:rPr>
-        <w:t>Econ</w:t>
-      </w:r>
+        <w:t>Econômico</w:t>
+      </w:r>
+    </w:p>
+    <w:p>
+      <w:pPr>
+        <w:pStyle w:val="Contedodatabela"/>
+        <w:bidi w:val="0"/>
+        <w:spacing w:lineRule="auto" w:line="360"/>
+        <w:jc w:val="both"/>
+        <w:rPr>
+          <w:rFonts w:ascii="Times New Roman" w:hAnsi="Times New Roman"/>
+          <w:sz w:val="24"/>
+          <w:szCs w:val="24"/>
+        </w:rPr>
+      </w:pPr>
+      <w:r>
+        <w:rPr>
+          <w:rFonts w:ascii="Times New Roman" w:hAnsi="Times New Roman"/>
+          <w:sz w:val="24"/>
+          <w:szCs w:val="24"/>
+        </w:rPr>
+        <w:t xml:space="preserve">A dimensão econômica mede o desenvolvimento e a resiliência da economia urbana, avaliando a geração de riqueza, oportunidades de emprego e distribuição de renda. Além disso, métricas como a renda média ajudam a identificar desigualdades e promover políticas de equidade econômica, essenciais para um desenvolvimento urbano inteligente e sustentável. </w:t>
+      </w:r>
+    </w:p>
+    <w:p>
+      <w:pPr>
+        <w:pStyle w:val="Contedodatabela"/>
+        <w:bidi w:val="0"/>
+        <w:spacing w:lineRule="auto" w:line="360"/>
+        <w:jc w:val="both"/>
+        <w:rPr/>
+      </w:pPr>
       <w:r>
         <w:rPr>
           <w:rFonts w:ascii="Times New Roman" w:hAnsi="Times New Roman"/>
@@ -2679,46 +2621,6 @@
           <w:sz w:val="24"/>
           <w:szCs w:val="24"/>
         </w:rPr>
-        <w:t>ômico</w:t>
-      </w:r>
-    </w:p>
-    <w:p>
-      <w:pPr>
-        <w:pStyle w:val="Contedodatabela"/>
-        <w:bidi w:val="0"/>
-        <w:spacing w:lineRule="auto" w:line="360"/>
-        <w:jc w:val="both"/>
-        <w:rPr>
-          <w:rFonts w:ascii="Times New Roman" w:hAnsi="Times New Roman"/>
-          <w:sz w:val="24"/>
-          <w:szCs w:val="24"/>
-        </w:rPr>
-      </w:pPr>
-      <w:r>
-        <w:rPr>
-          <w:rFonts w:ascii="Times New Roman" w:hAnsi="Times New Roman"/>
-          <w:sz w:val="24"/>
-          <w:szCs w:val="24"/>
-        </w:rPr>
-        <w:t xml:space="preserve">A dimensão econômica mede o desenvolvimento e a resiliência da economia urbana, avaliando a geração de riqueza, oportunidades de emprego e distribuição de renda. Além disso, métricas como a renda média ajudam a identificar desigualdades e promover políticas de equidade econômica, essenciais para um desenvolvimento urbano inteligente e sustentável. </w:t>
-      </w:r>
-    </w:p>
-    <w:p>
-      <w:pPr>
-        <w:pStyle w:val="Contedodatabela"/>
-        <w:bidi w:val="0"/>
-        <w:spacing w:lineRule="auto" w:line="360"/>
-        <w:jc w:val="both"/>
-        <w:rPr/>
-      </w:pPr>
-      <w:r>
-        <w:rPr>
-          <w:rFonts w:ascii="Times New Roman" w:hAnsi="Times New Roman"/>
-          <w:b/>
-          <w:bCs/>
-          <w:sz w:val="24"/>
-          <w:szCs w:val="24"/>
-        </w:rPr>
         <w:t xml:space="preserve">Link economia </w:t>
       </w:r>
       <w:r>
@@ -2729,7 +2631,7 @@
         </w:rPr>
         <w:t xml:space="preserve">→ </w:t>
       </w:r>
-      <w:hyperlink r:id="rId8">
+      <w:hyperlink r:id="rId7">
         <w:r>
           <w:rPr>
             <w:rStyle w:val="LinkdaInternet"/>
@@ -2831,7 +2733,7 @@
         </w:rPr>
         <w:t xml:space="preserve">→ </w:t>
       </w:r>
-      <w:hyperlink r:id="rId9">
+      <w:hyperlink r:id="rId8">
         <w:r>
           <w:rPr>
             <w:rStyle w:val="LinkdaInternet"/>
@@ -2941,7 +2843,7 @@
         </w:rPr>
         <w:t xml:space="preserve"> → </w:t>
       </w:r>
-      <w:hyperlink r:id="rId10">
+      <w:hyperlink r:id="rId9">
         <w:r>
           <w:rPr>
             <w:rStyle w:val="LinkdaInternet"/>
@@ -3061,7 +2963,7 @@
         </w:rPr>
         <w:t xml:space="preserve">→ </w:t>
       </w:r>
-      <w:hyperlink r:id="rId11">
+      <w:hyperlink r:id="rId10">
         <w:r>
           <w:rPr>
             <w:rStyle w:val="LinkdaInternet"/>
@@ -3171,7 +3073,7 @@
         </w:rPr>
         <w:t xml:space="preserve"> → </w:t>
       </w:r>
-      <w:hyperlink r:id="rId12">
+      <w:hyperlink r:id="rId11">
         <w:r>
           <w:rPr>
             <w:rStyle w:val="LinkdaInternet"/>
@@ -3273,7 +3175,7 @@
         </w:rPr>
         <w:t xml:space="preserve">→ </w:t>
       </w:r>
-      <w:hyperlink r:id="rId13">
+      <w:hyperlink r:id="rId12">
         <w:r>
           <w:rPr>
             <w:rStyle w:val="LinkdaInternet"/>
@@ -3413,7 +3315,7 @@
         </w:rPr>
         <w:t xml:space="preserve">Em caso de dúvidas entre em contato pelo e-mail </w:t>
       </w:r>
-      <w:hyperlink r:id="rId14">
+      <w:hyperlink r:id="rId13">
         <w:r>
           <w:rPr>
             <w:rStyle w:val="LinkdaInternet"/>

</xml_diff>